<commit_message>
Riorganizzato materiale per domani P2
</commit_message>
<xml_diff>
--- a/Freelance/Programmazione ad oggetti (C++)/Annalisa E/04 - 10/Track Lezioni Annalisa.docx
+++ b/Freelance/Programmazione ad oggetti (C++)/Annalisa E/04 - 10/Track Lezioni Annalisa.docx
@@ -96,6 +96,47 @@
         </w:numPr>
       </w:pPr>
       <w:r>
+        <w:t xml:space="preserve">Uso dei </w:t>
+      </w:r>
+      <w:r>
+        <w:rPr>
+          <w:i/>
+          <w:iCs/>
+        </w:rPr>
+        <w:t>namespace</w:t>
+      </w:r>
+    </w:p>
+    <w:p>
+      <w:pPr>
+        <w:pStyle w:val="Paragrafoelenco"/>
+        <w:numPr>
+          <w:ilvl w:val="0"/>
+          <w:numId w:val="1"/>
+        </w:numPr>
+      </w:pPr>
+      <w:r>
+        <w:t xml:space="preserve">Uso di </w:t>
+      </w:r>
+      <w:r>
+        <w:rPr>
+          <w:i/>
+          <w:iCs/>
+        </w:rPr>
+        <w:t>string</w:t>
+      </w:r>
+      <w:r>
+        <w:t xml:space="preserve"> come template e Abstract Data Type  (valori + operazioni)</w:t>
+      </w:r>
+    </w:p>
+    <w:p>
+      <w:pPr>
+        <w:pStyle w:val="Paragrafoelenco"/>
+        <w:numPr>
+          <w:ilvl w:val="0"/>
+          <w:numId w:val="1"/>
+        </w:numPr>
+      </w:pPr>
+      <w:r>
         <w:t>Spiegazione dei costruttori</w:t>
       </w:r>
     </w:p>
@@ -124,6 +165,9 @@
       </w:r>
       <w:r>
         <w:t xml:space="preserve"> e ordine di costruzione</w:t>
+      </w:r>
+      <w:r>
+        <w:t xml:space="preserve"> (primo es. di overloading)</w:t>
       </w:r>
     </w:p>
     <w:p>

</xml_diff>